<commit_message>
mise à jour introduction génerrale
</commit_message>
<xml_diff>
--- a/_Intro/Introduction.docx
+++ b/_Intro/Introduction.docx
@@ -73,68 +73,63 @@
         <w:t>parties :</w:t>
       </w:r>
       <w:r>
-        <w:t xml:space="preserve"> localisation de la plaque d’immatriculation, segmentation et reconnaissance des numéros de la plaque. L’algorithme de la localisation de la plaque du véhicule localise l’emplacement de la plaque dans l’image ce travail va être réaliser par un autre binôme, la deuxième étape sert à extraire les régions des caractères qui représentent le numéro d’immatriculation. Finalement, la phase de reconnaissance identifie les numéros de la plaque d’immatriculation du véhicule en utilisant les résultats de la segmentation comme entrée, ça représente le cadre de notre travail. </w:t>
+        <w:t xml:space="preserve"> localisation de la plaque d’immatriculation, segmentation et reconnaissance des numéros de la plaque. L’algorithme de la localisation de la plaque du véhicule localise l’emplacement de la plaque dans l’</w:t>
+      </w:r>
+      <w:r>
+        <w:t>image, la</w:t>
+      </w:r>
+      <w:r>
+        <w:t xml:space="preserve"> deuxième étape sert à extraire les régions des caractères qui représentent le numéro d’immatriculation. Finalement, la phase de reconnaissance identifie les numéros de la plaque d’immatriculation du véhicule en utilisant les résultats de la segmentation comme entrée. </w:t>
       </w:r>
     </w:p>
     <w:p>
       <w:pPr>
-        <w:pStyle w:val="monstyle"/>
-      </w:pPr>
-      <w:r>
-        <w:t>Les travaux effectués dans le cadre des projets de fin d'études de l’année 2014/2015 portant sur la réalisation d’un module de segmentation</w:t>
-      </w:r>
-      <w:r>
-        <w:t xml:space="preserve"> avec un taux de </w:t>
-      </w:r>
-      <w:r>
-        <w:t>réussite de 95%</w:t>
-      </w:r>
-      <w:r>
-        <w:t>,</w:t>
-      </w:r>
-      <w:r>
-        <w:t xml:space="preserve"> mais la solution soufrait de </w:t>
-      </w:r>
-      <w:r>
-        <w:t>plusieurs</w:t>
-      </w:r>
-      <w:r>
-        <w:t xml:space="preserve"> problèmes et limites,</w:t>
-      </w:r>
-      <w:r>
-        <w:t xml:space="preserve"> d’où notre travail est de l’améliorer réaliser un module de reconnaissance.</w:t>
-      </w:r>
+        <w:spacing w:line="276" w:lineRule="auto"/>
+        <w:rPr>
+          <w:b/>
+          <w:bCs/>
+        </w:rPr>
+      </w:pPr>
       <w:bookmarkStart w:id="6" w:name="_Toc385839417"/>
       <w:bookmarkStart w:id="7" w:name="_Toc384813480"/>
+      <w:r>
+        <w:rPr>
+          <w:b/>
+          <w:bCs/>
+        </w:rPr>
+        <w:t xml:space="preserve">Problématique </w:t>
+      </w:r>
     </w:p>
     <w:p>
       <w:pPr>
-        <w:spacing w:line="276" w:lineRule="auto"/>
-        <w:rPr>
-          <w:b/>
-          <w:bCs/>
-        </w:rPr>
-      </w:pPr>
-      <w:r>
-        <w:rPr>
-          <w:b/>
-          <w:bCs/>
-        </w:rPr>
-        <w:t xml:space="preserve">Problématique </w:t>
+        <w:pStyle w:val="monstyle"/>
+      </w:pPr>
+      <w:r>
+        <w:t>D</w:t>
+      </w:r>
+      <w:r>
+        <w:t>ans le cadre des projets de fin d'études</w:t>
+      </w:r>
+      <w:r>
+        <w:t xml:space="preserve"> à l’EMP</w:t>
+      </w:r>
+      <w:r>
+        <w:t xml:space="preserve">, un travail qui porte sur la segmentation des charactères de la plaque d’immatriculation a été réalisé </w:t>
+      </w:r>
+      <w:r>
+        <w:t xml:space="preserve">durant l’année </w:t>
+      </w:r>
+      <w:r>
+        <w:t>2014/2015, mais la solution soufrait de plusieurs problèmes et limites</w:t>
+      </w:r>
+      <w:r>
+        <w:t>.</w:t>
       </w:r>
     </w:p>
     <w:p>
       <w:pPr>
-        <w:pStyle w:val="monstyle"/>
-      </w:pPr>
-      <w:bookmarkStart w:id="8" w:name="_GoBack"/>
-      <w:bookmarkEnd w:id="8"/>
-    </w:p>
-    <w:p>
-      <w:pPr>
         <w:spacing w:line="276" w:lineRule="auto"/>
         <w:rPr>
-          <w:rFonts w:eastAsiaTheme="majorEastAsia" w:cstheme="majorBidi"/>
           <w:b/>
           <w:bCs/>
         </w:rPr>
@@ -166,28 +161,76 @@
         <w:pStyle w:val="monstyle"/>
       </w:pPr>
       <w:r>
-        <w:rPr>
-          <w:rFonts w:ascii="Times New Roman" w:hAnsi="Times New Roman" w:cs="Times New Roman"/>
-        </w:rPr>
-        <w:t xml:space="preserve">L'objectif de ce projet est de </w:t>
-      </w:r>
-      <w:r>
-        <w:t>réaliser une méthode efficace de segmentation des caractères appliquée aux plaques d’immatriculation et une méthode de reconnaissance. L’étape de segmentation est la plus difficile dans ce processus.</w:t>
+        <w:t xml:space="preserve">La réalisation du système de reconnaissance des plaques a été devisé en deux grandes parties, la première porte sur la réalisation d’un module de localisation </w:t>
+      </w:r>
+      <w:r>
+        <w:t>des plaques</w:t>
+      </w:r>
+      <w:r>
+        <w:t xml:space="preserve"> d’immatriculation</w:t>
+      </w:r>
+      <w:r>
+        <w:t xml:space="preserve">, cette partie </w:t>
+      </w:r>
+      <w:r>
+        <w:t xml:space="preserve">fait l’objectif </w:t>
+      </w:r>
+      <w:r>
+        <w:t>un</w:t>
+      </w:r>
+      <w:r>
+        <w:t xml:space="preserve"> </w:t>
+      </w:r>
+      <w:r>
+        <w:t>projet de fin d’études</w:t>
+      </w:r>
+      <w:r>
+        <w:t xml:space="preserve"> réalisé par un autre binôme</w:t>
+      </w:r>
+      <w:r>
+        <w:t xml:space="preserve"> et pour l</w:t>
+      </w:r>
+      <w:r>
+        <w:t>a</w:t>
+      </w:r>
+      <w:r>
+        <w:t xml:space="preserve"> deux</w:t>
+      </w:r>
+      <w:r>
+        <w:t>ième</w:t>
+      </w:r>
+      <w:r>
+        <w:t xml:space="preserve"> partie</w:t>
+      </w:r>
+      <w:r>
+        <w:t xml:space="preserve">, elle porte </w:t>
+      </w:r>
+      <w:r>
+        <w:t>sur la</w:t>
+      </w:r>
+      <w:r>
+        <w:t xml:space="preserve"> segmentation et la </w:t>
+      </w:r>
+      <w:r>
+        <w:t>reconnaissance des</w:t>
+      </w:r>
+      <w:r>
+        <w:t xml:space="preserve"> charactères de la plaque localisée dans la première partie</w:t>
+      </w:r>
+      <w:r>
+        <w:t>.</w:t>
       </w:r>
     </w:p>
     <w:p>
       <w:pPr>
         <w:pStyle w:val="monstyle"/>
-        <w:rPr>
-          <w:rFonts w:ascii="Times New Roman" w:hAnsi="Times New Roman" w:cs="Times New Roman"/>
-        </w:rPr>
-      </w:pPr>
-      <w:r>
-        <w:rPr>
-          <w:rFonts w:ascii="Times New Roman" w:hAnsi="Times New Roman" w:cs="Times New Roman"/>
-        </w:rPr>
+      </w:pPr>
+      <w:r>
         <w:lastRenderedPageBreak/>
-        <w:t>Dans le premier chapitre nous allons donnés des généralités sur les systèmes</w:t>
+        <w:t>La deuxième partie fait l’objectif de notre travail</w:t>
+      </w:r>
+      <w:r>
+        <w:t xml:space="preserve"> par</w:t>
       </w:r>
       <w:r>
         <w:rPr>
@@ -196,96 +239,27 @@
         <w:t xml:space="preserve"> </w:t>
       </w:r>
       <w:r>
-        <w:rPr>
-          <w:rFonts w:ascii="Times New Roman" w:hAnsi="Times New Roman" w:cs="Times New Roman"/>
-        </w:rPr>
-        <w:t>de reconnaissance des plaques d’immatriculation</w:t>
-      </w:r>
-      <w:r>
-        <w:rPr>
-          <w:rFonts w:ascii="Times New Roman" w:hAnsi="Times New Roman" w:cs="Times New Roman"/>
-        </w:rPr>
-        <w:t>, en représentant ses différents modules</w:t>
-      </w:r>
-      <w:r>
-        <w:rPr>
-          <w:rFonts w:ascii="Times New Roman" w:hAnsi="Times New Roman" w:cs="Times New Roman"/>
-        </w:rPr>
-        <w:t>, les approches</w:t>
-      </w:r>
-      <w:r>
-        <w:rPr>
-          <w:rFonts w:ascii="Times New Roman" w:hAnsi="Times New Roman" w:cs="Times New Roman"/>
-        </w:rPr>
-        <w:t xml:space="preserve"> et les techniques</w:t>
-      </w:r>
-      <w:r>
-        <w:rPr>
-          <w:rFonts w:ascii="Times New Roman" w:hAnsi="Times New Roman" w:cs="Times New Roman"/>
-        </w:rPr>
-        <w:t xml:space="preserve"> utilisées</w:t>
-      </w:r>
-      <w:r>
-        <w:rPr>
-          <w:rFonts w:ascii="Times New Roman" w:hAnsi="Times New Roman" w:cs="Times New Roman"/>
-        </w:rPr>
-        <w:t xml:space="preserve"> dans les prét</w:t>
-      </w:r>
-      <w:r>
-        <w:rPr>
-          <w:rFonts w:ascii="Times New Roman" w:hAnsi="Times New Roman" w:cs="Times New Roman"/>
-        </w:rPr>
-        <w:t>raitements, la segmentation et la reconnaissance</w:t>
-      </w:r>
-      <w:r>
-        <w:rPr>
-          <w:rFonts w:ascii="Times New Roman" w:hAnsi="Times New Roman" w:cs="Times New Roman"/>
-        </w:rPr>
-        <w:t>. E</w:t>
-      </w:r>
-      <w:r>
-        <w:rPr>
-          <w:rFonts w:ascii="Times New Roman" w:hAnsi="Times New Roman" w:cs="Times New Roman"/>
-        </w:rPr>
-        <w:t>nsuite</w:t>
-      </w:r>
-      <w:r>
-        <w:rPr>
-          <w:rFonts w:ascii="Times New Roman" w:hAnsi="Times New Roman" w:cs="Times New Roman"/>
-        </w:rPr>
-        <w:t xml:space="preserve"> les problèmes rencontrés par ce type de </w:t>
-      </w:r>
-      <w:r>
-        <w:rPr>
-          <w:rFonts w:ascii="Times New Roman" w:hAnsi="Times New Roman" w:cs="Times New Roman"/>
-        </w:rPr>
-        <w:t>systèmes</w:t>
-      </w:r>
-      <w:r>
-        <w:rPr>
-          <w:rFonts w:ascii="Times New Roman" w:hAnsi="Times New Roman" w:cs="Times New Roman"/>
-        </w:rPr>
+        <w:t>réaliser une méthode efficace de segmentation des caractères appliquée aux plaques d’immatriculation et une méthode de reconnaissance</w:t>
+      </w:r>
+      <w:r>
+        <w:t xml:space="preserve">, dans le but de surmonter les problèmes rencontrés par le travail qui a été </w:t>
+      </w:r>
+      <w:r>
+        <w:t>mentionné</w:t>
+      </w:r>
+      <w:r>
+        <w:t xml:space="preserve"> en haut</w:t>
+      </w:r>
+      <w:r>
         <w:t>.</w:t>
       </w:r>
     </w:p>
     <w:p>
       <w:pPr>
         <w:pStyle w:val="monstyle"/>
-        <w:rPr>
-          <w:rFonts w:ascii="Times New Roman" w:hAnsi="Times New Roman" w:cs="Times New Roman"/>
-        </w:rPr>
-      </w:pPr>
-      <w:r>
-        <w:rPr>
-          <w:rFonts w:ascii="Times New Roman" w:hAnsi="Times New Roman" w:cs="Times New Roman"/>
-        </w:rPr>
-        <w:t xml:space="preserve">Le deuxième chapitre représente les réseaux bayésiens </w:t>
-      </w:r>
-      <w:r>
-        <w:rPr>
-          <w:rFonts w:ascii="Times New Roman" w:hAnsi="Times New Roman" w:cs="Times New Roman"/>
-        </w:rPr>
-        <w:t>que nous utilisons comme un classifieur dans notre système.</w:t>
+      </w:pPr>
+      <w:r>
+        <w:t>Ce travail est organisé en quatre chapitres :</w:t>
       </w:r>
     </w:p>
     <w:p>
@@ -299,13 +273,209 @@
         <w:rPr>
           <w:rFonts w:ascii="Times New Roman" w:hAnsi="Times New Roman" w:cs="Times New Roman"/>
         </w:rPr>
+        <w:t>Dans le premier chapitre nous allons donnés des généralités sur les systèmes</w:t>
+      </w:r>
+      <w:r>
+        <w:rPr>
+          <w:rFonts w:ascii="Times New Roman" w:hAnsi="Times New Roman" w:cs="Times New Roman"/>
+        </w:rPr>
+        <w:t xml:space="preserve"> </w:t>
+      </w:r>
+      <w:r>
+        <w:rPr>
+          <w:rFonts w:ascii="Times New Roman" w:hAnsi="Times New Roman" w:cs="Times New Roman"/>
+        </w:rPr>
+        <w:t>de reconnaissance des plaques d’immatriculation</w:t>
+      </w:r>
+      <w:r>
+        <w:rPr>
+          <w:rFonts w:ascii="Times New Roman" w:hAnsi="Times New Roman" w:cs="Times New Roman"/>
+        </w:rPr>
+        <w:t>, en représentant ses différents modules</w:t>
+      </w:r>
+      <w:r>
+        <w:rPr>
+          <w:rFonts w:ascii="Times New Roman" w:hAnsi="Times New Roman" w:cs="Times New Roman"/>
+        </w:rPr>
+        <w:t xml:space="preserve">, les </w:t>
+      </w:r>
+      <w:r>
+        <w:rPr>
+          <w:rFonts w:ascii="Times New Roman" w:hAnsi="Times New Roman" w:cs="Times New Roman"/>
+        </w:rPr>
+        <w:t xml:space="preserve">applications de ce type de système, une revue sur les </w:t>
+      </w:r>
+      <w:r>
+        <w:rPr>
+          <w:rFonts w:ascii="Times New Roman" w:hAnsi="Times New Roman" w:cs="Times New Roman"/>
+        </w:rPr>
+        <w:t>approches</w:t>
+      </w:r>
+      <w:r>
+        <w:rPr>
+          <w:rFonts w:ascii="Times New Roman" w:hAnsi="Times New Roman" w:cs="Times New Roman"/>
+        </w:rPr>
+        <w:t xml:space="preserve"> et les techniques</w:t>
+      </w:r>
+      <w:r>
+        <w:rPr>
+          <w:rFonts w:ascii="Times New Roman" w:hAnsi="Times New Roman" w:cs="Times New Roman"/>
+        </w:rPr>
+        <w:t xml:space="preserve"> utilisées</w:t>
+      </w:r>
+      <w:r>
+        <w:rPr>
+          <w:rFonts w:ascii="Times New Roman" w:hAnsi="Times New Roman" w:cs="Times New Roman"/>
+        </w:rPr>
+        <w:t xml:space="preserve"> dans les prét</w:t>
+      </w:r>
+      <w:r>
+        <w:rPr>
+          <w:rFonts w:ascii="Times New Roman" w:hAnsi="Times New Roman" w:cs="Times New Roman"/>
+        </w:rPr>
+        <w:t>raitements, la segmentation et la reconnaissance</w:t>
+      </w:r>
+      <w:r>
+        <w:rPr>
+          <w:rFonts w:ascii="Times New Roman" w:hAnsi="Times New Roman" w:cs="Times New Roman"/>
+        </w:rPr>
+        <w:t>.</w:t>
+      </w:r>
+    </w:p>
+    <w:p>
+      <w:pPr>
+        <w:pStyle w:val="monstyle"/>
+        <w:rPr>
+          <w:rFonts w:ascii="Times New Roman" w:hAnsi="Times New Roman" w:cs="Times New Roman"/>
+        </w:rPr>
+      </w:pPr>
+      <w:r>
+        <w:rPr>
+          <w:rFonts w:ascii="Times New Roman" w:hAnsi="Times New Roman" w:cs="Times New Roman"/>
+        </w:rPr>
+        <w:t>Le deuxième chapitre représente les réseaux bayésiens</w:t>
+      </w:r>
+      <w:r>
+        <w:rPr>
+          <w:rFonts w:ascii="Times New Roman" w:hAnsi="Times New Roman" w:cs="Times New Roman"/>
+        </w:rPr>
+        <w:t xml:space="preserve"> et les réseaux bayésiens </w:t>
+      </w:r>
+      <w:r>
+        <w:rPr>
+          <w:rFonts w:ascii="Times New Roman" w:hAnsi="Times New Roman" w:cs="Times New Roman"/>
+        </w:rPr>
+        <w:t>naïve</w:t>
+      </w:r>
+      <w:r>
+        <w:rPr>
+          <w:rFonts w:ascii="Times New Roman" w:hAnsi="Times New Roman" w:cs="Times New Roman"/>
+        </w:rPr>
+        <w:t>s</w:t>
+      </w:r>
+      <w:r>
+        <w:rPr>
+          <w:rFonts w:ascii="Times New Roman" w:hAnsi="Times New Roman" w:cs="Times New Roman"/>
+        </w:rPr>
+        <w:t xml:space="preserve"> </w:t>
+      </w:r>
+      <w:r>
+        <w:rPr>
+          <w:rFonts w:ascii="Times New Roman" w:hAnsi="Times New Roman" w:cs="Times New Roman"/>
+        </w:rPr>
+        <w:t>que nous utilisons comme un</w:t>
+      </w:r>
+      <w:r>
+        <w:rPr>
+          <w:rFonts w:ascii="Times New Roman" w:hAnsi="Times New Roman" w:cs="Times New Roman"/>
+        </w:rPr>
+        <w:t xml:space="preserve"> système de décision d’où l’appellation du thème du projet « réalisation d’un modèle probabiliste »</w:t>
+      </w:r>
+      <w:r>
+        <w:rPr>
+          <w:rFonts w:ascii="Times New Roman" w:hAnsi="Times New Roman" w:cs="Times New Roman"/>
+        </w:rPr>
+        <w:t>.</w:t>
+      </w:r>
+    </w:p>
+    <w:p>
+      <w:pPr>
+        <w:pStyle w:val="monstyle"/>
+        <w:rPr>
+          <w:rFonts w:ascii="Times New Roman" w:hAnsi="Times New Roman" w:cs="Times New Roman"/>
+        </w:rPr>
+      </w:pPr>
+      <w:r>
+        <w:rPr>
+          <w:rFonts w:ascii="Times New Roman" w:hAnsi="Times New Roman" w:cs="Times New Roman"/>
+        </w:rPr>
         <w:t xml:space="preserve">Le troisième chapitre </w:t>
       </w:r>
       <w:r>
         <w:rPr>
           <w:rFonts w:ascii="Times New Roman" w:hAnsi="Times New Roman" w:cs="Times New Roman"/>
         </w:rPr>
-        <w:t>nous détaillons la solution que nous avons proposés</w:t>
+        <w:t>nous</w:t>
+      </w:r>
+      <w:r>
+        <w:rPr>
+          <w:rFonts w:ascii="Times New Roman" w:hAnsi="Times New Roman" w:cs="Times New Roman"/>
+        </w:rPr>
+        <w:t xml:space="preserve"> discutons le travail </w:t>
+      </w:r>
+      <w:r>
+        <w:rPr>
+          <w:rFonts w:ascii="Times New Roman" w:hAnsi="Times New Roman" w:cs="Times New Roman"/>
+        </w:rPr>
+        <w:t>réalisé en 2014/</w:t>
+      </w:r>
+      <w:r>
+        <w:rPr>
+          <w:rFonts w:ascii="Times New Roman" w:hAnsi="Times New Roman" w:cs="Times New Roman"/>
+        </w:rPr>
+        <w:t>2015, puis</w:t>
+      </w:r>
+      <w:r>
+        <w:rPr>
+          <w:rFonts w:ascii="Times New Roman" w:hAnsi="Times New Roman" w:cs="Times New Roman"/>
+        </w:rPr>
+        <w:t xml:space="preserve"> nous allons donner l’architecture de notre solution</w:t>
+      </w:r>
+      <w:r>
+        <w:rPr>
+          <w:rFonts w:ascii="Times New Roman" w:hAnsi="Times New Roman" w:cs="Times New Roman"/>
+        </w:rPr>
+        <w:t xml:space="preserve">, </w:t>
+      </w:r>
+      <w:r>
+        <w:rPr>
+          <w:rFonts w:ascii="Times New Roman" w:hAnsi="Times New Roman" w:cs="Times New Roman"/>
+        </w:rPr>
+        <w:t>en détaillant</w:t>
+      </w:r>
+      <w:r>
+        <w:rPr>
+          <w:rFonts w:ascii="Times New Roman" w:hAnsi="Times New Roman" w:cs="Times New Roman"/>
+        </w:rPr>
+        <w:t xml:space="preserve"> les techniques</w:t>
+      </w:r>
+      <w:r>
+        <w:rPr>
+          <w:rFonts w:ascii="Times New Roman" w:hAnsi="Times New Roman" w:cs="Times New Roman"/>
+        </w:rPr>
+        <w:t xml:space="preserve"> </w:t>
+      </w:r>
+      <w:r>
+        <w:rPr>
+          <w:rFonts w:ascii="Times New Roman" w:hAnsi="Times New Roman" w:cs="Times New Roman"/>
+        </w:rPr>
+        <w:t xml:space="preserve">que nous avons </w:t>
+      </w:r>
+      <w:r>
+        <w:rPr>
+          <w:rFonts w:ascii="Times New Roman" w:hAnsi="Times New Roman" w:cs="Times New Roman"/>
+        </w:rPr>
+        <w:t>utilisées</w:t>
       </w:r>
       <w:r>
         <w:rPr>
@@ -313,6 +483,58 @@
         </w:rPr>
         <w:t>.</w:t>
       </w:r>
+    </w:p>
+    <w:p>
+      <w:pPr>
+        <w:pStyle w:val="monstyle"/>
+        <w:rPr>
+          <w:rFonts w:ascii="Times New Roman" w:hAnsi="Times New Roman" w:cs="Times New Roman"/>
+        </w:rPr>
+      </w:pPr>
+      <w:r>
+        <w:rPr>
+          <w:rFonts w:ascii="Times New Roman" w:hAnsi="Times New Roman" w:cs="Times New Roman"/>
+        </w:rPr>
+        <w:t>Finalement, dans le quatrième</w:t>
+      </w:r>
+      <w:r>
+        <w:rPr>
+          <w:rFonts w:ascii="Times New Roman" w:hAnsi="Times New Roman" w:cs="Times New Roman"/>
+        </w:rPr>
+        <w:t xml:space="preserve"> est consacrer à la présentation des résultat</w:t>
+      </w:r>
+      <w:r>
+        <w:rPr>
+          <w:rFonts w:ascii="Times New Roman" w:hAnsi="Times New Roman" w:cs="Times New Roman"/>
+        </w:rPr>
+        <w:t>s</w:t>
+      </w:r>
+      <w:r>
+        <w:rPr>
+          <w:rFonts w:ascii="Times New Roman" w:hAnsi="Times New Roman" w:cs="Times New Roman"/>
+        </w:rPr>
+        <w:t xml:space="preserve"> et </w:t>
+      </w:r>
+      <w:r>
+        <w:rPr>
+          <w:rFonts w:ascii="Times New Roman" w:hAnsi="Times New Roman" w:cs="Times New Roman"/>
+        </w:rPr>
+        <w:t xml:space="preserve">la </w:t>
+      </w:r>
+      <w:r>
+        <w:rPr>
+          <w:rFonts w:ascii="Times New Roman" w:hAnsi="Times New Roman" w:cs="Times New Roman"/>
+        </w:rPr>
+        <w:t>discussion</w:t>
+      </w:r>
+      <w:r>
+        <w:rPr>
+          <w:rFonts w:ascii="Times New Roman" w:hAnsi="Times New Roman" w:cs="Times New Roman"/>
+        </w:rPr>
+        <w:t>.</w:t>
+      </w:r>
+      <w:bookmarkStart w:id="8" w:name="_GoBack"/>
+      <w:bookmarkEnd w:id="8"/>
     </w:p>
     <w:p>
       <w:pPr>

</xml_diff>